<commit_message>
DONE -> spSelectDefaultPrograms, spSelectDefaultExercises, spCreateExercise, spCreateProgram, spSelectInstructorExercises, spSelectInstructorPrograms Small fixes on database tables and views
</commit_message>
<xml_diff>
--- a/Planning/fullPlanning.docx
+++ b/Planning/fullPlanning.docx
@@ -25,18 +25,18 @@
     <w:p>
       <w:r>
         <w:drawing>
-          <wp:anchor distT="0" distB="0" distL="114300" distR="114300" simplePos="0" relativeHeight="251658240" behindDoc="0" locked="0" layoutInCell="1" allowOverlap="1" wp14:anchorId="4221D5F5" wp14:editId="1D7FBC66">
+          <wp:anchor distT="0" distB="0" distL="114300" distR="114300" simplePos="0" relativeHeight="251658240" behindDoc="0" locked="0" layoutInCell="1" allowOverlap="1" wp14:anchorId="3739835B" wp14:editId="22B2AE1B">
             <wp:simplePos x="0" y="0"/>
             <wp:positionH relativeFrom="column">
-              <wp:posOffset>-211308</wp:posOffset>
+              <wp:posOffset>-187325</wp:posOffset>
             </wp:positionH>
             <wp:positionV relativeFrom="paragraph">
-              <wp:posOffset>126365</wp:posOffset>
+              <wp:posOffset>155806</wp:posOffset>
             </wp:positionV>
-            <wp:extent cx="10238737" cy="5882054"/>
-            <wp:effectExtent l="0" t="0" r="0" b="4445"/>
+            <wp:extent cx="10214264" cy="5696850"/>
+            <wp:effectExtent l="0" t="0" r="0" b="0"/>
             <wp:wrapNone/>
-            <wp:docPr id="1" name="Imagem 1"/>
+            <wp:docPr id="2" name="Imagem 2"/>
             <wp:cNvGraphicFramePr>
               <a:graphicFrameLocks xmlns:a="http://schemas.openxmlformats.org/drawingml/2006/main" noChangeAspect="1"/>
             </wp:cNvGraphicFramePr>
@@ -44,7 +44,7 @@
               <a:graphicData uri="http://schemas.openxmlformats.org/drawingml/2006/picture">
                 <pic:pic xmlns:pic="http://schemas.openxmlformats.org/drawingml/2006/picture">
                   <pic:nvPicPr>
-                    <pic:cNvPr id="1" name="Imagem 1"/>
+                    <pic:cNvPr id="2" name="Imagem 2"/>
                     <pic:cNvPicPr/>
                   </pic:nvPicPr>
                   <pic:blipFill>
@@ -62,7 +62,7 @@
                   <pic:spPr>
                     <a:xfrm>
                       <a:off x="0" y="0"/>
-                      <a:ext cx="10238737" cy="5882054"/>
+                      <a:ext cx="10214264" cy="5696850"/>
                     </a:xfrm>
                     <a:prstGeom prst="rect">
                       <a:avLst/>
@@ -3060,7 +3060,25 @@
               <w:rPr>
                 <w:lang w:val="en-US"/>
               </w:rPr>
-              <w:t>, eName, difficulty, eDescription, t</w:t>
+              <w:t xml:space="preserve">, eName, difficulty, </w:t>
+            </w:r>
+            <w:r>
+              <w:rPr>
+                <w:lang w:val="en-US"/>
+              </w:rPr>
+              <w:t>forPathology</w:t>
+            </w:r>
+            <w:r>
+              <w:rPr>
+                <w:lang w:val="en-US"/>
+              </w:rPr>
+              <w:t xml:space="preserve">, </w:t>
+            </w:r>
+            <w:r>
+              <w:rPr>
+                <w:lang w:val="en-US"/>
+              </w:rPr>
+              <w:t>eDescription, t</w:t>
             </w:r>
             <w:r>
               <w:t>argetMuscle, thumbnailPath, videoPath, isPublic</w:t>
@@ -3126,7 +3144,37 @@
               <w:rPr>
                 <w:lang w:val="en-US"/>
               </w:rPr>
-              <w:t xml:space="preserve">, pName, pDescription, thumbnailPath, </w:t>
+              <w:t xml:space="preserve">, pName, </w:t>
+            </w:r>
+            <w:r>
+              <w:rPr>
+                <w:lang w:val="en-US"/>
+              </w:rPr>
+              <w:t xml:space="preserve"> </w:t>
+            </w:r>
+            <w:r>
+              <w:rPr>
+                <w:lang w:val="en-US"/>
+              </w:rPr>
+              <w:t>forPathology</w:t>
+            </w:r>
+            <w:r>
+              <w:rPr>
+                <w:lang w:val="en-US"/>
+              </w:rPr>
+              <w:t>,</w:t>
+            </w:r>
+            <w:r>
+              <w:rPr>
+                <w:lang w:val="en-US"/>
+              </w:rPr>
+              <w:t xml:space="preserve"> </w:t>
+            </w:r>
+            <w:r>
+              <w:rPr>
+                <w:lang w:val="en-US"/>
+              </w:rPr>
+              <w:t xml:space="preserve">pDescription, thumbnailPath, </w:t>
             </w:r>
             <w:r>
               <w:t xml:space="preserve"> videoPath</w:t>

</xml_diff>

<commit_message>
DONE -> spAddExerciseToProgram, spSelectProgramExercises, spSelectInstructorShowcasePrograms, spAssociateProgramToClient Fix database architecture
</commit_message>
<xml_diff>
--- a/Planning/fullPlanning.docx
+++ b/Planning/fullPlanning.docx
@@ -25,16 +25,16 @@
     <w:p>
       <w:r>
         <w:drawing>
-          <wp:anchor distT="0" distB="0" distL="114300" distR="114300" simplePos="0" relativeHeight="251658240" behindDoc="0" locked="0" layoutInCell="1" allowOverlap="1" wp14:anchorId="3739835B" wp14:editId="22B2AE1B">
+          <wp:anchor distT="0" distB="0" distL="114300" distR="114300" simplePos="0" relativeHeight="251658240" behindDoc="0" locked="0" layoutInCell="1" allowOverlap="1" wp14:anchorId="0CEFDC69" wp14:editId="0E2D68FF">
             <wp:simplePos x="0" y="0"/>
             <wp:positionH relativeFrom="column">
-              <wp:posOffset>-187325</wp:posOffset>
+              <wp:posOffset>-12065</wp:posOffset>
             </wp:positionH>
             <wp:positionV relativeFrom="paragraph">
-              <wp:posOffset>155806</wp:posOffset>
+              <wp:posOffset>164866</wp:posOffset>
             </wp:positionV>
-            <wp:extent cx="10214264" cy="5696850"/>
-            <wp:effectExtent l="0" t="0" r="0" b="0"/>
+            <wp:extent cx="9898475" cy="6148137"/>
+            <wp:effectExtent l="0" t="0" r="7620" b="5080"/>
             <wp:wrapNone/>
             <wp:docPr id="2" name="Imagem 2"/>
             <wp:cNvGraphicFramePr>
@@ -62,7 +62,7 @@
                   <pic:spPr>
                     <a:xfrm>
                       <a:off x="0" y="0"/>
-                      <a:ext cx="10214264" cy="5696850"/>
+                      <a:ext cx="9898475" cy="6148137"/>
                     </a:xfrm>
                     <a:prstGeom prst="rect">
                       <a:avLst/>
@@ -142,7 +142,7 @@
         <w:tc>
           <w:tcPr>
             <w:cnfStyle w:val="001000000000" w:firstRow="0" w:lastRow="0" w:firstColumn="1" w:lastColumn="0" w:oddVBand="0" w:evenVBand="0" w:oddHBand="0" w:evenHBand="0" w:firstRowFirstColumn="0" w:firstRowLastColumn="0" w:lastRowFirstColumn="0" w:lastRowLastColumn="0"/>
-            <w:tcW w:w="1613" w:type="dxa"/>
+            <w:tcW w:w="1735" w:type="dxa"/>
             <w:tcBorders>
               <w:right w:val="single" w:sz="4" w:space="0" w:color="auto"/>
             </w:tcBorders>
@@ -188,7 +188,7 @@
         </w:tc>
         <w:tc>
           <w:tcPr>
-            <w:tcW w:w="2351" w:type="dxa"/>
+            <w:tcW w:w="2330" w:type="dxa"/>
             <w:tcBorders>
               <w:left w:val="single" w:sz="4" w:space="0" w:color="auto"/>
             </w:tcBorders>
@@ -217,7 +217,7 @@
         </w:tc>
         <w:tc>
           <w:tcPr>
-            <w:tcW w:w="3544" w:type="dxa"/>
+            <w:tcW w:w="3488" w:type="dxa"/>
             <w:tcBorders>
               <w:left w:val="single" w:sz="4" w:space="0" w:color="auto"/>
             </w:tcBorders>
@@ -246,7 +246,7 @@
         </w:tc>
         <w:tc>
           <w:tcPr>
-            <w:tcW w:w="3260" w:type="dxa"/>
+            <w:tcW w:w="3215" w:type="dxa"/>
             <w:tcBorders>
               <w:left w:val="single" w:sz="4" w:space="0" w:color="auto"/>
             </w:tcBorders>
@@ -282,7 +282,7 @@
         <w:tc>
           <w:tcPr>
             <w:cnfStyle w:val="001000000000" w:firstRow="0" w:lastRow="0" w:firstColumn="1" w:lastColumn="0" w:oddVBand="0" w:evenVBand="0" w:oddHBand="0" w:evenHBand="0" w:firstRowFirstColumn="0" w:firstRowLastColumn="0" w:lastRowFirstColumn="0" w:lastRowLastColumn="0"/>
-            <w:tcW w:w="1613" w:type="dxa"/>
+            <w:tcW w:w="1735" w:type="dxa"/>
             <w:tcBorders>
               <w:top w:val="single" w:sz="4" w:space="0" w:color="A5A5A5" w:themeColor="accent3"/>
               <w:right w:val="single" w:sz="4" w:space="0" w:color="auto"/>
@@ -311,7 +311,7 @@
         </w:tc>
         <w:tc>
           <w:tcPr>
-            <w:tcW w:w="2351" w:type="dxa"/>
+            <w:tcW w:w="2330" w:type="dxa"/>
             <w:tcBorders>
               <w:top w:val="single" w:sz="4" w:space="0" w:color="A5A5A5" w:themeColor="accent3"/>
               <w:left w:val="single" w:sz="4" w:space="0" w:color="auto"/>
@@ -339,7 +339,7 @@
         </w:tc>
         <w:tc>
           <w:tcPr>
-            <w:tcW w:w="3544" w:type="dxa"/>
+            <w:tcW w:w="3488" w:type="dxa"/>
             <w:tcBorders>
               <w:top w:val="single" w:sz="4" w:space="0" w:color="A5A5A5" w:themeColor="accent3"/>
               <w:left w:val="single" w:sz="4" w:space="0" w:color="auto"/>
@@ -366,7 +366,7 @@
         </w:tc>
         <w:tc>
           <w:tcPr>
-            <w:tcW w:w="3260" w:type="dxa"/>
+            <w:tcW w:w="3215" w:type="dxa"/>
             <w:tcBorders>
               <w:top w:val="single" w:sz="4" w:space="0" w:color="A5A5A5" w:themeColor="accent3"/>
               <w:left w:val="single" w:sz="4" w:space="0" w:color="auto"/>
@@ -405,7 +405,7 @@
         <w:tc>
           <w:tcPr>
             <w:cnfStyle w:val="001000000000" w:firstRow="0" w:lastRow="0" w:firstColumn="1" w:lastColumn="0" w:oddVBand="0" w:evenVBand="0" w:oddHBand="0" w:evenHBand="0" w:firstRowFirstColumn="0" w:firstRowLastColumn="0" w:lastRowFirstColumn="0" w:lastRowLastColumn="0"/>
-            <w:tcW w:w="1613" w:type="dxa"/>
+            <w:tcW w:w="1735" w:type="dxa"/>
             <w:tcBorders>
               <w:right w:val="single" w:sz="4" w:space="0" w:color="auto"/>
             </w:tcBorders>
@@ -433,7 +433,7 @@
         </w:tc>
         <w:tc>
           <w:tcPr>
-            <w:tcW w:w="2351" w:type="dxa"/>
+            <w:tcW w:w="2330" w:type="dxa"/>
             <w:tcBorders>
               <w:left w:val="single" w:sz="4" w:space="0" w:color="auto"/>
             </w:tcBorders>
@@ -473,7 +473,7 @@
         </w:tc>
         <w:tc>
           <w:tcPr>
-            <w:tcW w:w="3544" w:type="dxa"/>
+            <w:tcW w:w="3488" w:type="dxa"/>
             <w:tcBorders>
               <w:left w:val="single" w:sz="4" w:space="0" w:color="auto"/>
             </w:tcBorders>
@@ -505,7 +505,7 @@
         </w:tc>
         <w:tc>
           <w:tcPr>
-            <w:tcW w:w="3260" w:type="dxa"/>
+            <w:tcW w:w="3215" w:type="dxa"/>
             <w:tcBorders>
               <w:left w:val="single" w:sz="4" w:space="0" w:color="auto"/>
             </w:tcBorders>
@@ -544,7 +544,7 @@
         <w:tc>
           <w:tcPr>
             <w:cnfStyle w:val="001000000000" w:firstRow="0" w:lastRow="0" w:firstColumn="1" w:lastColumn="0" w:oddVBand="0" w:evenVBand="0" w:oddHBand="0" w:evenHBand="0" w:firstRowFirstColumn="0" w:firstRowLastColumn="0" w:lastRowFirstColumn="0" w:lastRowLastColumn="0"/>
-            <w:tcW w:w="1613" w:type="dxa"/>
+            <w:tcW w:w="1735" w:type="dxa"/>
             <w:tcBorders>
               <w:right w:val="single" w:sz="4" w:space="0" w:color="auto"/>
             </w:tcBorders>
@@ -572,7 +572,7 @@
         </w:tc>
         <w:tc>
           <w:tcPr>
-            <w:tcW w:w="2351" w:type="dxa"/>
+            <w:tcW w:w="2330" w:type="dxa"/>
             <w:tcBorders>
               <w:left w:val="single" w:sz="4" w:space="0" w:color="auto"/>
             </w:tcBorders>
@@ -612,7 +612,7 @@
         </w:tc>
         <w:tc>
           <w:tcPr>
-            <w:tcW w:w="3544" w:type="dxa"/>
+            <w:tcW w:w="3488" w:type="dxa"/>
             <w:tcBorders>
               <w:left w:val="single" w:sz="4" w:space="0" w:color="auto"/>
             </w:tcBorders>
@@ -651,7 +651,7 @@
         </w:tc>
         <w:tc>
           <w:tcPr>
-            <w:tcW w:w="3260" w:type="dxa"/>
+            <w:tcW w:w="3215" w:type="dxa"/>
             <w:tcBorders>
               <w:left w:val="single" w:sz="4" w:space="0" w:color="auto"/>
             </w:tcBorders>
@@ -696,7 +696,7 @@
         <w:tc>
           <w:tcPr>
             <w:cnfStyle w:val="001000000000" w:firstRow="0" w:lastRow="0" w:firstColumn="1" w:lastColumn="0" w:oddVBand="0" w:evenVBand="0" w:oddHBand="0" w:evenHBand="0" w:firstRowFirstColumn="0" w:firstRowLastColumn="0" w:lastRowFirstColumn="0" w:lastRowLastColumn="0"/>
-            <w:tcW w:w="1613" w:type="dxa"/>
+            <w:tcW w:w="1735" w:type="dxa"/>
             <w:tcBorders>
               <w:right w:val="single" w:sz="4" w:space="0" w:color="auto"/>
             </w:tcBorders>
@@ -724,7 +724,7 @@
         </w:tc>
         <w:tc>
           <w:tcPr>
-            <w:tcW w:w="2351" w:type="dxa"/>
+            <w:tcW w:w="2330" w:type="dxa"/>
             <w:tcBorders>
               <w:left w:val="single" w:sz="4" w:space="0" w:color="auto"/>
             </w:tcBorders>
@@ -765,7 +765,7 @@
         </w:tc>
         <w:tc>
           <w:tcPr>
-            <w:tcW w:w="3544" w:type="dxa"/>
+            <w:tcW w:w="3488" w:type="dxa"/>
             <w:tcBorders>
               <w:left w:val="single" w:sz="4" w:space="0" w:color="auto"/>
             </w:tcBorders>
@@ -805,7 +805,7 @@
         </w:tc>
         <w:tc>
           <w:tcPr>
-            <w:tcW w:w="3260" w:type="dxa"/>
+            <w:tcW w:w="3215" w:type="dxa"/>
             <w:tcBorders>
               <w:left w:val="single" w:sz="4" w:space="0" w:color="auto"/>
             </w:tcBorders>
@@ -852,7 +852,7 @@
         <w:tc>
           <w:tcPr>
             <w:cnfStyle w:val="001000000000" w:firstRow="0" w:lastRow="0" w:firstColumn="1" w:lastColumn="0" w:oddVBand="0" w:evenVBand="0" w:oddHBand="0" w:evenHBand="0" w:firstRowFirstColumn="0" w:firstRowLastColumn="0" w:lastRowFirstColumn="0" w:lastRowLastColumn="0"/>
-            <w:tcW w:w="1613" w:type="dxa"/>
+            <w:tcW w:w="1735" w:type="dxa"/>
             <w:tcBorders>
               <w:right w:val="single" w:sz="4" w:space="0" w:color="auto"/>
             </w:tcBorders>
@@ -880,7 +880,7 @@
         </w:tc>
         <w:tc>
           <w:tcPr>
-            <w:tcW w:w="2351" w:type="dxa"/>
+            <w:tcW w:w="2330" w:type="dxa"/>
             <w:tcBorders>
               <w:left w:val="single" w:sz="4" w:space="0" w:color="auto"/>
             </w:tcBorders>
@@ -907,7 +907,7 @@
         </w:tc>
         <w:tc>
           <w:tcPr>
-            <w:tcW w:w="3544" w:type="dxa"/>
+            <w:tcW w:w="3488" w:type="dxa"/>
             <w:tcBorders>
               <w:left w:val="single" w:sz="4" w:space="0" w:color="auto"/>
             </w:tcBorders>
@@ -933,7 +933,7 @@
         </w:tc>
         <w:tc>
           <w:tcPr>
-            <w:tcW w:w="3260" w:type="dxa"/>
+            <w:tcW w:w="3215" w:type="dxa"/>
             <w:tcBorders>
               <w:left w:val="single" w:sz="4" w:space="0" w:color="auto"/>
             </w:tcBorders>
@@ -945,19 +945,16 @@
               <w:cnfStyle w:val="000000100000" w:firstRow="0" w:lastRow="0" w:firstColumn="0" w:lastColumn="0" w:oddVBand="0" w:evenVBand="0" w:oddHBand="1" w:evenHBand="0" w:firstRowFirstColumn="0" w:firstRowLastColumn="0" w:lastRowFirstColumn="0" w:lastRowLastColumn="0"/>
               <w:rPr>
                 <w:rFonts w:cstheme="minorHAnsi"/>
-                <w:lang w:val="en-US"/>
-              </w:rPr>
-            </w:pPr>
-            <w:r>
-              <w:rPr>
-                <w:rFonts w:cstheme="minorHAnsi"/>
-                <w:b/>
-                <w:bCs/>
-                <w:sz w:val="32"/>
-                <w:szCs w:val="32"/>
-                <w:lang w:val="en-US"/>
-              </w:rPr>
-              <w:t>-</w:t>
+                <w:u w:val="single"/>
+                <w:lang w:val="en-US"/>
+              </w:rPr>
+            </w:pPr>
+            <w:r>
+              <w:rPr>
+                <w:rFonts w:cstheme="minorHAnsi"/>
+                <w:lang w:val="en-US"/>
+              </w:rPr>
+              <w:t>{creatorIntsID}</w:t>
             </w:r>
           </w:p>
         </w:tc>
@@ -969,7 +966,7 @@
         <w:tc>
           <w:tcPr>
             <w:cnfStyle w:val="001000000000" w:firstRow="0" w:lastRow="0" w:firstColumn="1" w:lastColumn="0" w:oddVBand="0" w:evenVBand="0" w:oddHBand="0" w:evenHBand="0" w:firstRowFirstColumn="0" w:firstRowLastColumn="0" w:lastRowFirstColumn="0" w:lastRowLastColumn="0"/>
-            <w:tcW w:w="1613" w:type="dxa"/>
+            <w:tcW w:w="1735" w:type="dxa"/>
             <w:tcBorders>
               <w:right w:val="single" w:sz="4" w:space="0" w:color="auto"/>
             </w:tcBorders>
@@ -997,7 +994,7 @@
         </w:tc>
         <w:tc>
           <w:tcPr>
-            <w:tcW w:w="2351" w:type="dxa"/>
+            <w:tcW w:w="2330" w:type="dxa"/>
             <w:tcBorders>
               <w:left w:val="single" w:sz="4" w:space="0" w:color="auto"/>
             </w:tcBorders>
@@ -1024,7 +1021,7 @@
         </w:tc>
         <w:tc>
           <w:tcPr>
-            <w:tcW w:w="3544" w:type="dxa"/>
+            <w:tcW w:w="3488" w:type="dxa"/>
             <w:tcBorders>
               <w:left w:val="single" w:sz="4" w:space="0" w:color="auto"/>
             </w:tcBorders>
@@ -1050,7 +1047,7 @@
         </w:tc>
         <w:tc>
           <w:tcPr>
-            <w:tcW w:w="3260" w:type="dxa"/>
+            <w:tcW w:w="3215" w:type="dxa"/>
             <w:tcBorders>
               <w:left w:val="single" w:sz="4" w:space="0" w:color="auto"/>
             </w:tcBorders>
@@ -1062,19 +1059,16 @@
               <w:cnfStyle w:val="000000000000" w:firstRow="0" w:lastRow="0" w:firstColumn="0" w:lastColumn="0" w:oddVBand="0" w:evenVBand="0" w:oddHBand="0" w:evenHBand="0" w:firstRowFirstColumn="0" w:firstRowLastColumn="0" w:lastRowFirstColumn="0" w:lastRowLastColumn="0"/>
               <w:rPr>
                 <w:rFonts w:cstheme="minorHAnsi"/>
-                <w:lang w:val="en-US"/>
-              </w:rPr>
-            </w:pPr>
-            <w:r>
-              <w:rPr>
-                <w:rFonts w:cstheme="minorHAnsi"/>
-                <w:b/>
-                <w:bCs/>
-                <w:sz w:val="32"/>
-                <w:szCs w:val="32"/>
-                <w:lang w:val="en-US"/>
-              </w:rPr>
-              <w:t>-</w:t>
+                <w:u w:val="single"/>
+                <w:lang w:val="en-US"/>
+              </w:rPr>
+            </w:pPr>
+            <w:r>
+              <w:rPr>
+                <w:rFonts w:cstheme="minorHAnsi"/>
+                <w:lang w:val="en-US"/>
+              </w:rPr>
+              <w:t>{creatorIntsID}</w:t>
             </w:r>
           </w:p>
         </w:tc>
@@ -1087,7 +1081,7 @@
         <w:tc>
           <w:tcPr>
             <w:cnfStyle w:val="001000000000" w:firstRow="0" w:lastRow="0" w:firstColumn="1" w:lastColumn="0" w:oddVBand="0" w:evenVBand="0" w:oddHBand="0" w:evenHBand="0" w:firstRowFirstColumn="0" w:firstRowLastColumn="0" w:lastRowFirstColumn="0" w:lastRowLastColumn="0"/>
-            <w:tcW w:w="1613" w:type="dxa"/>
+            <w:tcW w:w="1735" w:type="dxa"/>
             <w:tcBorders>
               <w:right w:val="single" w:sz="4" w:space="0" w:color="auto"/>
             </w:tcBorders>
@@ -1115,7 +1109,7 @@
         </w:tc>
         <w:tc>
           <w:tcPr>
-            <w:tcW w:w="2351" w:type="dxa"/>
+            <w:tcW w:w="2330" w:type="dxa"/>
             <w:tcBorders>
               <w:left w:val="single" w:sz="4" w:space="0" w:color="auto"/>
             </w:tcBorders>
@@ -1142,7 +1136,7 @@
         </w:tc>
         <w:tc>
           <w:tcPr>
-            <w:tcW w:w="3544" w:type="dxa"/>
+            <w:tcW w:w="3488" w:type="dxa"/>
             <w:tcBorders>
               <w:left w:val="single" w:sz="4" w:space="0" w:color="auto"/>
             </w:tcBorders>
@@ -1168,7 +1162,7 @@
         </w:tc>
         <w:tc>
           <w:tcPr>
-            <w:tcW w:w="3260" w:type="dxa"/>
+            <w:tcW w:w="3215" w:type="dxa"/>
             <w:tcBorders>
               <w:left w:val="single" w:sz="4" w:space="0" w:color="auto"/>
             </w:tcBorders>
@@ -1204,7 +1198,7 @@
         <w:tc>
           <w:tcPr>
             <w:cnfStyle w:val="001000000000" w:firstRow="0" w:lastRow="0" w:firstColumn="1" w:lastColumn="0" w:oddVBand="0" w:evenVBand="0" w:oddHBand="0" w:evenHBand="0" w:firstRowFirstColumn="0" w:firstRowLastColumn="0" w:lastRowFirstColumn="0" w:lastRowLastColumn="0"/>
-            <w:tcW w:w="1613" w:type="dxa"/>
+            <w:tcW w:w="1735" w:type="dxa"/>
             <w:tcBorders>
               <w:right w:val="single" w:sz="4" w:space="0" w:color="auto"/>
             </w:tcBorders>
@@ -1232,7 +1226,7 @@
         </w:tc>
         <w:tc>
           <w:tcPr>
-            <w:tcW w:w="2351" w:type="dxa"/>
+            <w:tcW w:w="2330" w:type="dxa"/>
             <w:tcBorders>
               <w:left w:val="single" w:sz="4" w:space="0" w:color="auto"/>
             </w:tcBorders>
@@ -1258,7 +1252,7 @@
         </w:tc>
         <w:tc>
           <w:tcPr>
-            <w:tcW w:w="3544" w:type="dxa"/>
+            <w:tcW w:w="3488" w:type="dxa"/>
             <w:tcBorders>
               <w:left w:val="single" w:sz="4" w:space="0" w:color="auto"/>
             </w:tcBorders>
@@ -1283,7 +1277,7 @@
         </w:tc>
         <w:tc>
           <w:tcPr>
-            <w:tcW w:w="3260" w:type="dxa"/>
+            <w:tcW w:w="3215" w:type="dxa"/>
             <w:tcBorders>
               <w:left w:val="single" w:sz="4" w:space="0" w:color="auto"/>
             </w:tcBorders>
@@ -1319,7 +1313,7 @@
         <w:tc>
           <w:tcPr>
             <w:cnfStyle w:val="001000000000" w:firstRow="0" w:lastRow="0" w:firstColumn="1" w:lastColumn="0" w:oddVBand="0" w:evenVBand="0" w:oddHBand="0" w:evenHBand="0" w:firstRowFirstColumn="0" w:firstRowLastColumn="0" w:lastRowFirstColumn="0" w:lastRowLastColumn="0"/>
-            <w:tcW w:w="1613" w:type="dxa"/>
+            <w:tcW w:w="1735" w:type="dxa"/>
             <w:tcBorders>
               <w:right w:val="single" w:sz="4" w:space="0" w:color="auto"/>
             </w:tcBorders>
@@ -1347,7 +1341,7 @@
         </w:tc>
         <w:tc>
           <w:tcPr>
-            <w:tcW w:w="2351" w:type="dxa"/>
+            <w:tcW w:w="2330" w:type="dxa"/>
             <w:tcBorders>
               <w:left w:val="single" w:sz="4" w:space="0" w:color="auto"/>
             </w:tcBorders>
@@ -1373,7 +1367,7 @@
         </w:tc>
         <w:tc>
           <w:tcPr>
-            <w:tcW w:w="3544" w:type="dxa"/>
+            <w:tcW w:w="3488" w:type="dxa"/>
             <w:tcBorders>
               <w:left w:val="single" w:sz="4" w:space="0" w:color="auto"/>
             </w:tcBorders>
@@ -1398,7 +1392,7 @@
         </w:tc>
         <w:tc>
           <w:tcPr>
-            <w:tcW w:w="3260" w:type="dxa"/>
+            <w:tcW w:w="3215" w:type="dxa"/>
             <w:tcBorders>
               <w:left w:val="single" w:sz="4" w:space="0" w:color="auto"/>
             </w:tcBorders>
@@ -1433,7 +1427,7 @@
         <w:tc>
           <w:tcPr>
             <w:cnfStyle w:val="001000000000" w:firstRow="0" w:lastRow="0" w:firstColumn="1" w:lastColumn="0" w:oddVBand="0" w:evenVBand="0" w:oddHBand="0" w:evenHBand="0" w:firstRowFirstColumn="0" w:firstRowLastColumn="0" w:lastRowFirstColumn="0" w:lastRowLastColumn="0"/>
-            <w:tcW w:w="1613" w:type="dxa"/>
+            <w:tcW w:w="1735" w:type="dxa"/>
             <w:tcBorders>
               <w:right w:val="single" w:sz="4" w:space="0" w:color="auto"/>
             </w:tcBorders>
@@ -1469,7 +1463,7 @@
         </w:tc>
         <w:tc>
           <w:tcPr>
-            <w:tcW w:w="2351" w:type="dxa"/>
+            <w:tcW w:w="2330" w:type="dxa"/>
             <w:tcBorders>
               <w:left w:val="single" w:sz="4" w:space="0" w:color="auto"/>
             </w:tcBorders>
@@ -1499,7 +1493,7 @@
         </w:tc>
         <w:tc>
           <w:tcPr>
-            <w:tcW w:w="3544" w:type="dxa"/>
+            <w:tcW w:w="3488" w:type="dxa"/>
             <w:tcBorders>
               <w:left w:val="single" w:sz="4" w:space="0" w:color="auto"/>
             </w:tcBorders>
@@ -1531,7 +1525,7 @@
         </w:tc>
         <w:tc>
           <w:tcPr>
-            <w:tcW w:w="3260" w:type="dxa"/>
+            <w:tcW w:w="3215" w:type="dxa"/>
             <w:tcBorders>
               <w:left w:val="single" w:sz="4" w:space="0" w:color="auto"/>
             </w:tcBorders>
@@ -1563,7 +1557,7 @@
         <w:tc>
           <w:tcPr>
             <w:cnfStyle w:val="001000000000" w:firstRow="0" w:lastRow="0" w:firstColumn="1" w:lastColumn="0" w:oddVBand="0" w:evenVBand="0" w:oddHBand="0" w:evenHBand="0" w:firstRowFirstColumn="0" w:firstRowLastColumn="0" w:lastRowFirstColumn="0" w:lastRowLastColumn="0"/>
-            <w:tcW w:w="1613" w:type="dxa"/>
+            <w:tcW w:w="1735" w:type="dxa"/>
             <w:tcBorders>
               <w:right w:val="single" w:sz="4" w:space="0" w:color="auto"/>
             </w:tcBorders>
@@ -1591,7 +1585,7 @@
         </w:tc>
         <w:tc>
           <w:tcPr>
-            <w:tcW w:w="2351" w:type="dxa"/>
+            <w:tcW w:w="2330" w:type="dxa"/>
             <w:tcBorders>
               <w:left w:val="single" w:sz="4" w:space="0" w:color="auto"/>
             </w:tcBorders>
@@ -1626,7 +1620,7 @@
         </w:tc>
         <w:tc>
           <w:tcPr>
-            <w:tcW w:w="3544" w:type="dxa"/>
+            <w:tcW w:w="3488" w:type="dxa"/>
             <w:tcBorders>
               <w:left w:val="single" w:sz="4" w:space="0" w:color="auto"/>
             </w:tcBorders>
@@ -1663,7 +1657,7 @@
         </w:tc>
         <w:tc>
           <w:tcPr>
-            <w:tcW w:w="3260" w:type="dxa"/>
+            <w:tcW w:w="3215" w:type="dxa"/>
             <w:tcBorders>
               <w:left w:val="single" w:sz="4" w:space="0" w:color="auto"/>
             </w:tcBorders>
@@ -1697,7 +1691,7 @@
         <w:tc>
           <w:tcPr>
             <w:cnfStyle w:val="001000000000" w:firstRow="0" w:lastRow="0" w:firstColumn="1" w:lastColumn="0" w:oddVBand="0" w:evenVBand="0" w:oddHBand="0" w:evenHBand="0" w:firstRowFirstColumn="0" w:firstRowLastColumn="0" w:lastRowFirstColumn="0" w:lastRowLastColumn="0"/>
-            <w:tcW w:w="1613" w:type="dxa"/>
+            <w:tcW w:w="1735" w:type="dxa"/>
             <w:tcBorders>
               <w:right w:val="single" w:sz="4" w:space="0" w:color="auto"/>
             </w:tcBorders>
@@ -1725,7 +1719,7 @@
         </w:tc>
         <w:tc>
           <w:tcPr>
-            <w:tcW w:w="2351" w:type="dxa"/>
+            <w:tcW w:w="2330" w:type="dxa"/>
             <w:tcBorders>
               <w:left w:val="single" w:sz="4" w:space="0" w:color="auto"/>
             </w:tcBorders>
@@ -1756,7 +1750,7 @@
         </w:tc>
         <w:tc>
           <w:tcPr>
-            <w:tcW w:w="3544" w:type="dxa"/>
+            <w:tcW w:w="3488" w:type="dxa"/>
             <w:tcBorders>
               <w:left w:val="single" w:sz="4" w:space="0" w:color="auto"/>
             </w:tcBorders>
@@ -1782,7 +1776,7 @@
         </w:tc>
         <w:tc>
           <w:tcPr>
-            <w:tcW w:w="3260" w:type="dxa"/>
+            <w:tcW w:w="3215" w:type="dxa"/>
             <w:tcBorders>
               <w:left w:val="single" w:sz="4" w:space="0" w:color="auto"/>
             </w:tcBorders>
@@ -1815,7 +1809,7 @@
         <w:tc>
           <w:tcPr>
             <w:cnfStyle w:val="001000000000" w:firstRow="0" w:lastRow="0" w:firstColumn="1" w:lastColumn="0" w:oddVBand="0" w:evenVBand="0" w:oddHBand="0" w:evenHBand="0" w:firstRowFirstColumn="0" w:firstRowLastColumn="0" w:lastRowFirstColumn="0" w:lastRowLastColumn="0"/>
-            <w:tcW w:w="1613" w:type="dxa"/>
+            <w:tcW w:w="1735" w:type="dxa"/>
             <w:tcBorders>
               <w:right w:val="single" w:sz="4" w:space="0" w:color="auto"/>
             </w:tcBorders>
@@ -1827,23 +1821,20 @@
               <w:jc w:val="center"/>
               <w:rPr>
                 <w:rFonts w:cstheme="minorHAnsi"/>
-                <w:b w:val="0"/>
-                <w:bCs w:val="0"/>
-              </w:rPr>
-            </w:pPr>
-            <w:r>
-              <w:rPr>
-                <w:rFonts w:cstheme="minorHAnsi"/>
-                <w:b w:val="0"/>
-                <w:bCs w:val="0"/>
-              </w:rPr>
-              <w:t>PrivateExercise</w:t>
-            </w:r>
-          </w:p>
-        </w:tc>
-        <w:tc>
-          <w:tcPr>
-            <w:tcW w:w="2351" w:type="dxa"/>
+              </w:rPr>
+            </w:pPr>
+            <w:r>
+              <w:rPr>
+                <w:b w:val="0"/>
+                <w:bCs w:val="0"/>
+              </w:rPr>
+              <w:t>ClientPrograms</w:t>
+            </w:r>
+          </w:p>
+        </w:tc>
+        <w:tc>
+          <w:tcPr>
+            <w:tcW w:w="2330" w:type="dxa"/>
             <w:tcBorders>
               <w:left w:val="single" w:sz="4" w:space="0" w:color="auto"/>
             </w:tcBorders>
@@ -1854,12 +1845,6 @@
             <w:pPr>
               <w:jc w:val="center"/>
               <w:cnfStyle w:val="000000100000" w:firstRow="0" w:lastRow="0" w:firstColumn="0" w:lastColumn="0" w:oddVBand="0" w:evenVBand="0" w:oddHBand="1" w:evenHBand="0" w:firstRowFirstColumn="0" w:firstRowLastColumn="0" w:lastRowFirstColumn="0" w:lastRowLastColumn="0"/>
-              <w:rPr>
-                <w:rFonts w:cstheme="minorHAnsi"/>
-                <w:u w:val="single"/>
-              </w:rPr>
-            </w:pPr>
-            <w:r>
               <w:rPr>
                 <w:rFonts w:cstheme="minorHAnsi"/>
                 <w:b/>
@@ -1868,13 +1853,23 @@
                 <w:szCs w:val="32"/>
                 <w:lang w:val="en-US"/>
               </w:rPr>
+            </w:pPr>
+            <w:r>
+              <w:rPr>
+                <w:rFonts w:cstheme="minorHAnsi"/>
+                <w:b/>
+                <w:bCs/>
+                <w:sz w:val="32"/>
+                <w:szCs w:val="32"/>
+                <w:lang w:val="en-US"/>
+              </w:rPr>
               <w:t>-</w:t>
             </w:r>
           </w:p>
         </w:tc>
         <w:tc>
           <w:tcPr>
-            <w:tcW w:w="3544" w:type="dxa"/>
+            <w:tcW w:w="3488" w:type="dxa"/>
             <w:tcBorders>
               <w:left w:val="single" w:sz="4" w:space="0" w:color="auto"/>
             </w:tcBorders>
@@ -1886,21 +1881,98 @@
               <w:cnfStyle w:val="000000100000" w:firstRow="0" w:lastRow="0" w:firstColumn="0" w:lastColumn="0" w:oddVBand="0" w:evenVBand="0" w:oddHBand="1" w:evenHBand="0" w:firstRowFirstColumn="0" w:firstRowLastColumn="0" w:lastRowFirstColumn="0" w:lastRowLastColumn="0"/>
               <w:rPr>
                 <w:rFonts w:cstheme="minorHAnsi"/>
-                <w:u w:val="single"/>
-              </w:rPr>
-            </w:pPr>
-            <w:r>
-              <w:rPr>
-                <w:rFonts w:cstheme="minorHAnsi"/>
-                <w:lang w:val="en-US"/>
-              </w:rPr>
-              <w:t>{instID} + {exeID}</w:t>
-            </w:r>
-          </w:p>
-        </w:tc>
-        <w:tc>
-          <w:tcPr>
-            <w:tcW w:w="3260" w:type="dxa"/>
+                <w:lang w:val="en-US"/>
+              </w:rPr>
+            </w:pPr>
+            <w:r>
+              <w:rPr>
+                <w:rFonts w:cstheme="minorHAnsi"/>
+                <w:lang w:val="en-US"/>
+              </w:rPr>
+              <w:t>{</w:t>
+            </w:r>
+            <w:r>
+              <w:rPr>
+                <w:rFonts w:cstheme="minorHAnsi"/>
+                <w:lang w:val="en-US"/>
+              </w:rPr>
+              <w:t>forClientID</w:t>
+            </w:r>
+            <w:r>
+              <w:rPr>
+                <w:rFonts w:cstheme="minorHAnsi"/>
+                <w:lang w:val="en-US"/>
+              </w:rPr>
+              <w:t>} +</w:t>
+            </w:r>
+            <w:r>
+              <w:rPr>
+                <w:rFonts w:cstheme="minorHAnsi"/>
+                <w:lang w:val="en-US"/>
+              </w:rPr>
+              <w:t xml:space="preserve"> </w:t>
+            </w:r>
+            <w:r>
+              <w:rPr>
+                <w:rFonts w:cstheme="minorHAnsi"/>
+                <w:lang w:val="en-US"/>
+              </w:rPr>
+              <w:t>{</w:t>
+            </w:r>
+            <w:r>
+              <w:rPr>
+                <w:rFonts w:cstheme="minorHAnsi"/>
+                <w:lang w:val="en-US"/>
+              </w:rPr>
+              <w:t>instID</w:t>
+            </w:r>
+            <w:r>
+              <w:rPr>
+                <w:rFonts w:cstheme="minorHAnsi"/>
+                <w:lang w:val="en-US"/>
+              </w:rPr>
+              <w:t>} +</w:t>
+            </w:r>
+            <w:r>
+              <w:rPr>
+                <w:rFonts w:cstheme="minorHAnsi"/>
+                <w:lang w:val="en-US"/>
+              </w:rPr>
+              <w:t xml:space="preserve"> </w:t>
+            </w:r>
+            <w:r>
+              <w:rPr>
+                <w:rFonts w:cstheme="minorHAnsi"/>
+                <w:lang w:val="en-US"/>
+              </w:rPr>
+              <w:t>{</w:t>
+            </w:r>
+            <w:r>
+              <w:rPr>
+                <w:rFonts w:cstheme="minorHAnsi"/>
+                <w:lang w:val="en-US"/>
+              </w:rPr>
+              <w:t>progID</w:t>
+            </w:r>
+            <w:r>
+              <w:rPr>
+                <w:rFonts w:cstheme="minorHAnsi"/>
+                <w:lang w:val="en-US"/>
+              </w:rPr>
+              <w:t>}</w:t>
+            </w:r>
+            <w:r>
+              <w:rPr>
+                <w:rFonts w:cstheme="minorHAnsi"/>
+                <w:lang w:val="en-US"/>
+              </w:rPr>
+              <w:t xml:space="preserve"> </w:t>
+            </w:r>
+          </w:p>
+        </w:tc>
+        <w:tc>
+          <w:tcPr>
+            <w:tcW w:w="3215" w:type="dxa"/>
             <w:tcBorders>
               <w:left w:val="single" w:sz="4" w:space="0" w:color="auto"/>
             </w:tcBorders>
@@ -1912,15 +1984,85 @@
               <w:cnfStyle w:val="000000100000" w:firstRow="0" w:lastRow="0" w:firstColumn="0" w:lastColumn="0" w:oddVBand="0" w:evenVBand="0" w:oddHBand="1" w:evenHBand="0" w:firstRowFirstColumn="0" w:firstRowLastColumn="0" w:lastRowFirstColumn="0" w:lastRowLastColumn="0"/>
               <w:rPr>
                 <w:rFonts w:cstheme="minorHAnsi"/>
-                <w:u w:val="single"/>
-              </w:rPr>
-            </w:pPr>
-            <w:r>
-              <w:rPr>
-                <w:rFonts w:cstheme="minorHAnsi"/>
-                <w:lang w:val="en-US"/>
-              </w:rPr>
-              <w:t>{instID}, {exeID}</w:t>
+                <w:lang w:val="en-US"/>
+              </w:rPr>
+            </w:pPr>
+            <w:r>
+              <w:rPr>
+                <w:rFonts w:cstheme="minorHAnsi"/>
+                <w:lang w:val="en-US"/>
+              </w:rPr>
+              <w:t>{</w:t>
+            </w:r>
+            <w:r>
+              <w:rPr>
+                <w:rFonts w:cstheme="minorHAnsi"/>
+                <w:lang w:val="en-US"/>
+              </w:rPr>
+              <w:t>forClientID</w:t>
+            </w:r>
+            <w:r>
+              <w:rPr>
+                <w:rFonts w:cstheme="minorHAnsi"/>
+                <w:lang w:val="en-US"/>
+              </w:rPr>
+              <w:t>},</w:t>
+            </w:r>
+            <w:r>
+              <w:rPr>
+                <w:rFonts w:cstheme="minorHAnsi"/>
+                <w:lang w:val="en-US"/>
+              </w:rPr>
+              <w:t xml:space="preserve"> </w:t>
+            </w:r>
+            <w:r>
+              <w:rPr>
+                <w:rFonts w:cstheme="minorHAnsi"/>
+                <w:lang w:val="en-US"/>
+              </w:rPr>
+              <w:t>{</w:t>
+            </w:r>
+            <w:r>
+              <w:rPr>
+                <w:rFonts w:cstheme="minorHAnsi"/>
+                <w:lang w:val="en-US"/>
+              </w:rPr>
+              <w:t>instID</w:t>
+            </w:r>
+            <w:r>
+              <w:rPr>
+                <w:rFonts w:cstheme="minorHAnsi"/>
+                <w:lang w:val="en-US"/>
+              </w:rPr>
+              <w:t>},</w:t>
+            </w:r>
+            <w:r>
+              <w:rPr>
+                <w:rFonts w:cstheme="minorHAnsi"/>
+                <w:lang w:val="en-US"/>
+              </w:rPr>
+              <w:t xml:space="preserve"> </w:t>
+            </w:r>
+            <w:r>
+              <w:rPr>
+                <w:rFonts w:cstheme="minorHAnsi"/>
+                <w:lang w:val="en-US"/>
+              </w:rPr>
+              <w:t>{</w:t>
+            </w:r>
+            <w:r>
+              <w:rPr>
+                <w:rFonts w:cstheme="minorHAnsi"/>
+                <w:lang w:val="en-US"/>
+              </w:rPr>
+              <w:t>progID</w:t>
+            </w:r>
+            <w:r>
+              <w:rPr>
+                <w:rFonts w:cstheme="minorHAnsi"/>
+                <w:lang w:val="en-US"/>
+              </w:rPr>
+              <w:t>}</w:t>
             </w:r>
           </w:p>
         </w:tc>
@@ -1932,7 +2074,7 @@
         <w:tc>
           <w:tcPr>
             <w:cnfStyle w:val="001000000000" w:firstRow="0" w:lastRow="0" w:firstColumn="1" w:lastColumn="0" w:oddVBand="0" w:evenVBand="0" w:oddHBand="0" w:evenHBand="0" w:firstRowFirstColumn="0" w:firstRowLastColumn="0" w:lastRowFirstColumn="0" w:lastRowLastColumn="0"/>
-            <w:tcW w:w="1613" w:type="dxa"/>
+            <w:tcW w:w="1735" w:type="dxa"/>
             <w:tcBorders>
               <w:right w:val="single" w:sz="4" w:space="0" w:color="auto"/>
             </w:tcBorders>
@@ -1954,13 +2096,13 @@
                 <w:b w:val="0"/>
                 <w:bCs w:val="0"/>
               </w:rPr>
-              <w:t>PrivateProgram</w:t>
-            </w:r>
-          </w:p>
-        </w:tc>
-        <w:tc>
-          <w:tcPr>
-            <w:tcW w:w="2351" w:type="dxa"/>
+              <w:t>WorkoutLog</w:t>
+            </w:r>
+          </w:p>
+        </w:tc>
+        <w:tc>
+          <w:tcPr>
+            <w:tcW w:w="2330" w:type="dxa"/>
             <w:tcBorders>
               <w:left w:val="single" w:sz="4" w:space="0" w:color="auto"/>
             </w:tcBorders>
@@ -1973,7 +2115,6 @@
               <w:cnfStyle w:val="000000000000" w:firstRow="0" w:lastRow="0" w:firstColumn="0" w:lastColumn="0" w:oddVBand="0" w:evenVBand="0" w:oddHBand="0" w:evenHBand="0" w:firstRowFirstColumn="0" w:firstRowLastColumn="0" w:lastRowFirstColumn="0" w:lastRowLastColumn="0"/>
               <w:rPr>
                 <w:rFonts w:cstheme="minorHAnsi"/>
-                <w:u w:val="single"/>
                 <w:lang w:val="en-US"/>
               </w:rPr>
             </w:pPr>
@@ -1992,7 +2133,7 @@
         </w:tc>
         <w:tc>
           <w:tcPr>
-            <w:tcW w:w="3544" w:type="dxa"/>
+            <w:tcW w:w="3488" w:type="dxa"/>
             <w:tcBorders>
               <w:left w:val="single" w:sz="4" w:space="0" w:color="auto"/>
             </w:tcBorders>
@@ -2004,22 +2145,21 @@
               <w:cnfStyle w:val="000000000000" w:firstRow="0" w:lastRow="0" w:firstColumn="0" w:lastColumn="0" w:oddVBand="0" w:evenVBand="0" w:oddHBand="0" w:evenHBand="0" w:firstRowFirstColumn="0" w:firstRowLastColumn="0" w:lastRowFirstColumn="0" w:lastRowLastColumn="0"/>
               <w:rPr>
                 <w:rFonts w:cstheme="minorHAnsi"/>
-                <w:u w:val="single"/>
-                <w:lang w:val="en-US"/>
-              </w:rPr>
-            </w:pPr>
-            <w:r>
-              <w:rPr>
-                <w:rFonts w:cstheme="minorHAnsi"/>
-                <w:lang w:val="en-US"/>
-              </w:rPr>
-              <w:t>{instID} + {progID}</w:t>
-            </w:r>
-          </w:p>
-        </w:tc>
-        <w:tc>
-          <w:tcPr>
-            <w:tcW w:w="3260" w:type="dxa"/>
+                <w:lang w:val="en-US"/>
+              </w:rPr>
+            </w:pPr>
+            <w:r>
+              <w:rPr>
+                <w:rFonts w:cstheme="minorHAnsi"/>
+                <w:lang w:val="en-US"/>
+              </w:rPr>
+              <w:t>{doneByClientID} + {progID}</w:t>
+            </w:r>
+          </w:p>
+        </w:tc>
+        <w:tc>
+          <w:tcPr>
+            <w:tcW w:w="3215" w:type="dxa"/>
             <w:tcBorders>
               <w:left w:val="single" w:sz="4" w:space="0" w:color="auto"/>
             </w:tcBorders>
@@ -2031,16 +2171,15 @@
               <w:cnfStyle w:val="000000000000" w:firstRow="0" w:lastRow="0" w:firstColumn="0" w:lastColumn="0" w:oddVBand="0" w:evenVBand="0" w:oddHBand="0" w:evenHBand="0" w:firstRowFirstColumn="0" w:firstRowLastColumn="0" w:lastRowFirstColumn="0" w:lastRowLastColumn="0"/>
               <w:rPr>
                 <w:rFonts w:cstheme="minorHAnsi"/>
-                <w:u w:val="single"/>
-                <w:lang w:val="en-US"/>
-              </w:rPr>
-            </w:pPr>
-            <w:r>
-              <w:rPr>
-                <w:rFonts w:cstheme="minorHAnsi"/>
-                <w:lang w:val="en-US"/>
-              </w:rPr>
-              <w:t>{instID}, {progID}</w:t>
+                <w:lang w:val="en-US"/>
+              </w:rPr>
+            </w:pPr>
+            <w:r>
+              <w:rPr>
+                <w:rFonts w:cstheme="minorHAnsi"/>
+                <w:lang w:val="en-US"/>
+              </w:rPr>
+              <w:t>{doneByClientID}, {progID}</w:t>
             </w:r>
           </w:p>
         </w:tc>
@@ -2053,7 +2192,7 @@
         <w:tc>
           <w:tcPr>
             <w:cnfStyle w:val="001000000000" w:firstRow="0" w:lastRow="0" w:firstColumn="1" w:lastColumn="0" w:oddVBand="0" w:evenVBand="0" w:oddHBand="0" w:evenHBand="0" w:firstRowFirstColumn="0" w:firstRowLastColumn="0" w:lastRowFirstColumn="0" w:lastRowLastColumn="0"/>
-            <w:tcW w:w="1613" w:type="dxa"/>
+            <w:tcW w:w="1735" w:type="dxa"/>
             <w:tcBorders>
               <w:right w:val="single" w:sz="4" w:space="0" w:color="auto"/>
             </w:tcBorders>
@@ -2075,13 +2214,13 @@
                 <w:b w:val="0"/>
                 <w:bCs w:val="0"/>
               </w:rPr>
-              <w:t>WorkoutLog</w:t>
-            </w:r>
-          </w:p>
-        </w:tc>
-        <w:tc>
-          <w:tcPr>
-            <w:tcW w:w="2351" w:type="dxa"/>
+              <w:t>ProgressLog</w:t>
+            </w:r>
+          </w:p>
+        </w:tc>
+        <w:tc>
+          <w:tcPr>
+            <w:tcW w:w="2330" w:type="dxa"/>
             <w:tcBorders>
               <w:left w:val="single" w:sz="4" w:space="0" w:color="auto"/>
             </w:tcBorders>
@@ -2112,7 +2251,7 @@
         </w:tc>
         <w:tc>
           <w:tcPr>
-            <w:tcW w:w="3544" w:type="dxa"/>
+            <w:tcW w:w="3488" w:type="dxa"/>
             <w:tcBorders>
               <w:left w:val="single" w:sz="4" w:space="0" w:color="auto"/>
             </w:tcBorders>
@@ -2132,13 +2271,13 @@
                 <w:rFonts w:cstheme="minorHAnsi"/>
                 <w:lang w:val="en-US"/>
               </w:rPr>
-              <w:t>{doneByClientID} + {progID}</w:t>
-            </w:r>
-          </w:p>
-        </w:tc>
-        <w:tc>
-          <w:tcPr>
-            <w:tcW w:w="3260" w:type="dxa"/>
+              <w:t>{progClientID} + {progDataID}</w:t>
+            </w:r>
+          </w:p>
+        </w:tc>
+        <w:tc>
+          <w:tcPr>
+            <w:tcW w:w="3215" w:type="dxa"/>
             <w:tcBorders>
               <w:left w:val="single" w:sz="4" w:space="0" w:color="auto"/>
             </w:tcBorders>
@@ -2158,7 +2297,7 @@
                 <w:rFonts w:cstheme="minorHAnsi"/>
                 <w:lang w:val="en-US"/>
               </w:rPr>
-              <w:t>{doneByClientID}, {progID}</w:t>
+              <w:t>{progClientID}, {progDataID}</w:t>
             </w:r>
           </w:p>
         </w:tc>
@@ -2170,7 +2309,7 @@
         <w:tc>
           <w:tcPr>
             <w:cnfStyle w:val="001000000000" w:firstRow="0" w:lastRow="0" w:firstColumn="1" w:lastColumn="0" w:oddVBand="0" w:evenVBand="0" w:oddHBand="0" w:evenHBand="0" w:firstRowFirstColumn="0" w:firstRowLastColumn="0" w:lastRowFirstColumn="0" w:lastRowLastColumn="0"/>
-            <w:tcW w:w="1613" w:type="dxa"/>
+            <w:tcW w:w="1735" w:type="dxa"/>
             <w:tcBorders>
               <w:right w:val="single" w:sz="4" w:space="0" w:color="auto"/>
             </w:tcBorders>
@@ -2192,13 +2331,13 @@
                 <w:b w:val="0"/>
                 <w:bCs w:val="0"/>
               </w:rPr>
-              <w:t>ProgressLog</w:t>
-            </w:r>
-          </w:p>
-        </w:tc>
-        <w:tc>
-          <w:tcPr>
-            <w:tcW w:w="2351" w:type="dxa"/>
+              <w:t>AffiliationLog</w:t>
+            </w:r>
+          </w:p>
+        </w:tc>
+        <w:tc>
+          <w:tcPr>
+            <w:tcW w:w="2330" w:type="dxa"/>
             <w:tcBorders>
               <w:left w:val="single" w:sz="4" w:space="0" w:color="auto"/>
             </w:tcBorders>
@@ -2211,7 +2350,6 @@
               <w:cnfStyle w:val="000000000000" w:firstRow="0" w:lastRow="0" w:firstColumn="0" w:lastColumn="0" w:oddVBand="0" w:evenVBand="0" w:oddHBand="0" w:evenHBand="0" w:firstRowFirstColumn="0" w:firstRowLastColumn="0" w:lastRowFirstColumn="0" w:lastRowLastColumn="0"/>
               <w:rPr>
                 <w:rFonts w:cstheme="minorHAnsi"/>
-                <w:lang w:val="en-US"/>
               </w:rPr>
             </w:pPr>
             <w:r>
@@ -2229,7 +2367,7 @@
         </w:tc>
         <w:tc>
           <w:tcPr>
-            <w:tcW w:w="3544" w:type="dxa"/>
+            <w:tcW w:w="3488" w:type="dxa"/>
             <w:tcBorders>
               <w:left w:val="single" w:sz="4" w:space="0" w:color="auto"/>
             </w:tcBorders>
@@ -2241,21 +2379,20 @@
               <w:cnfStyle w:val="000000000000" w:firstRow="0" w:lastRow="0" w:firstColumn="0" w:lastColumn="0" w:oddVBand="0" w:evenVBand="0" w:oddHBand="0" w:evenHBand="0" w:firstRowFirstColumn="0" w:firstRowLastColumn="0" w:lastRowFirstColumn="0" w:lastRowLastColumn="0"/>
               <w:rPr>
                 <w:rFonts w:cstheme="minorHAnsi"/>
-                <w:lang w:val="en-US"/>
-              </w:rPr>
-            </w:pPr>
-            <w:r>
-              <w:rPr>
-                <w:rFonts w:cstheme="minorHAnsi"/>
-                <w:lang w:val="en-US"/>
-              </w:rPr>
-              <w:t>{progClientID} + {progDataID}</w:t>
-            </w:r>
-          </w:p>
-        </w:tc>
-        <w:tc>
-          <w:tcPr>
-            <w:tcW w:w="3260" w:type="dxa"/>
+              </w:rPr>
+            </w:pPr>
+            <w:r>
+              <w:rPr>
+                <w:rFonts w:cstheme="minorHAnsi"/>
+                <w:lang w:val="en-US"/>
+              </w:rPr>
+              <w:t>{affID} + {affClientID} + {affInstID}</w:t>
+            </w:r>
+          </w:p>
+        </w:tc>
+        <w:tc>
+          <w:tcPr>
+            <w:tcW w:w="3215" w:type="dxa"/>
             <w:tcBorders>
               <w:left w:val="single" w:sz="4" w:space="0" w:color="auto"/>
             </w:tcBorders>
@@ -2267,15 +2404,14 @@
               <w:cnfStyle w:val="000000000000" w:firstRow="0" w:lastRow="0" w:firstColumn="0" w:lastColumn="0" w:oddVBand="0" w:evenVBand="0" w:oddHBand="0" w:evenHBand="0" w:firstRowFirstColumn="0" w:firstRowLastColumn="0" w:lastRowFirstColumn="0" w:lastRowLastColumn="0"/>
               <w:rPr>
                 <w:rFonts w:cstheme="minorHAnsi"/>
-                <w:lang w:val="en-US"/>
-              </w:rPr>
-            </w:pPr>
-            <w:r>
-              <w:rPr>
-                <w:rFonts w:cstheme="minorHAnsi"/>
-                <w:lang w:val="en-US"/>
-              </w:rPr>
-              <w:t>{progClientID}, {progDataID}</w:t>
+              </w:rPr>
+            </w:pPr>
+            <w:r>
+              <w:rPr>
+                <w:rFonts w:cstheme="minorHAnsi"/>
+                <w:lang w:val="en-US"/>
+              </w:rPr>
+              <w:t>{affID}, {affClientID}, {affInstID}</w:t>
             </w:r>
           </w:p>
         </w:tc>
@@ -2288,7 +2424,7 @@
         <w:tc>
           <w:tcPr>
             <w:cnfStyle w:val="001000000000" w:firstRow="0" w:lastRow="0" w:firstColumn="1" w:lastColumn="0" w:oddVBand="0" w:evenVBand="0" w:oddHBand="0" w:evenHBand="0" w:firstRowFirstColumn="0" w:firstRowLastColumn="0" w:lastRowFirstColumn="0" w:lastRowLastColumn="0"/>
-            <w:tcW w:w="1613" w:type="dxa"/>
+            <w:tcW w:w="1735" w:type="dxa"/>
             <w:tcBorders>
               <w:right w:val="single" w:sz="4" w:space="0" w:color="auto"/>
             </w:tcBorders>
@@ -2310,13 +2446,13 @@
                 <w:b w:val="0"/>
                 <w:bCs w:val="0"/>
               </w:rPr>
-              <w:t>AffiliationLog</w:t>
-            </w:r>
-          </w:p>
-        </w:tc>
-        <w:tc>
-          <w:tcPr>
-            <w:tcW w:w="2351" w:type="dxa"/>
+              <w:t>ReviewLog</w:t>
+            </w:r>
+          </w:p>
+        </w:tc>
+        <w:tc>
+          <w:tcPr>
+            <w:tcW w:w="2330" w:type="dxa"/>
             <w:tcBorders>
               <w:left w:val="single" w:sz="4" w:space="0" w:color="auto"/>
             </w:tcBorders>
@@ -2329,6 +2465,7 @@
               <w:cnfStyle w:val="000000100000" w:firstRow="0" w:lastRow="0" w:firstColumn="0" w:lastColumn="0" w:oddVBand="0" w:evenVBand="0" w:oddHBand="1" w:evenHBand="0" w:firstRowFirstColumn="0" w:firstRowLastColumn="0" w:lastRowFirstColumn="0" w:lastRowLastColumn="0"/>
               <w:rPr>
                 <w:rFonts w:cstheme="minorHAnsi"/>
+                <w:lang w:val="en-US"/>
               </w:rPr>
             </w:pPr>
             <w:r>
@@ -2346,7 +2483,7 @@
         </w:tc>
         <w:tc>
           <w:tcPr>
-            <w:tcW w:w="3544" w:type="dxa"/>
+            <w:tcW w:w="3488" w:type="dxa"/>
             <w:tcBorders>
               <w:left w:val="single" w:sz="4" w:space="0" w:color="auto"/>
             </w:tcBorders>
@@ -2358,20 +2495,21 @@
               <w:cnfStyle w:val="000000100000" w:firstRow="0" w:lastRow="0" w:firstColumn="0" w:lastColumn="0" w:oddVBand="0" w:evenVBand="0" w:oddHBand="1" w:evenHBand="0" w:firstRowFirstColumn="0" w:firstRowLastColumn="0" w:lastRowFirstColumn="0" w:lastRowLastColumn="0"/>
               <w:rPr>
                 <w:rFonts w:cstheme="minorHAnsi"/>
-              </w:rPr>
-            </w:pPr>
-            <w:r>
-              <w:rPr>
-                <w:rFonts w:cstheme="minorHAnsi"/>
-                <w:lang w:val="en-US"/>
-              </w:rPr>
-              <w:t>{affID} + {affClientID} + {affInstID}</w:t>
-            </w:r>
-          </w:p>
-        </w:tc>
-        <w:tc>
-          <w:tcPr>
-            <w:tcW w:w="3260" w:type="dxa"/>
+                <w:lang w:val="en-US"/>
+              </w:rPr>
+            </w:pPr>
+            <w:r>
+              <w:rPr>
+                <w:rFonts w:cstheme="minorHAnsi"/>
+                <w:lang w:val="en-US"/>
+              </w:rPr>
+              <w:t xml:space="preserve">{revClientID} + {revIntsID} </w:t>
+            </w:r>
+          </w:p>
+        </w:tc>
+        <w:tc>
+          <w:tcPr>
+            <w:tcW w:w="3215" w:type="dxa"/>
             <w:tcBorders>
               <w:left w:val="single" w:sz="4" w:space="0" w:color="auto"/>
             </w:tcBorders>
@@ -2383,14 +2521,15 @@
               <w:cnfStyle w:val="000000100000" w:firstRow="0" w:lastRow="0" w:firstColumn="0" w:lastColumn="0" w:oddVBand="0" w:evenVBand="0" w:oddHBand="1" w:evenHBand="0" w:firstRowFirstColumn="0" w:firstRowLastColumn="0" w:lastRowFirstColumn="0" w:lastRowLastColumn="0"/>
               <w:rPr>
                 <w:rFonts w:cstheme="minorHAnsi"/>
-              </w:rPr>
-            </w:pPr>
-            <w:r>
-              <w:rPr>
-                <w:rFonts w:cstheme="minorHAnsi"/>
-                <w:lang w:val="en-US"/>
-              </w:rPr>
-              <w:t>{affID}, {affClientID}, {affInstID}</w:t>
+                <w:lang w:val="en-US"/>
+              </w:rPr>
+            </w:pPr>
+            <w:r>
+              <w:rPr>
+                <w:rFonts w:cstheme="minorHAnsi"/>
+                <w:lang w:val="en-US"/>
+              </w:rPr>
+              <w:t>{revClientID}, {revIntsID}</w:t>
             </w:r>
           </w:p>
         </w:tc>
@@ -2402,7 +2541,7 @@
         <w:tc>
           <w:tcPr>
             <w:cnfStyle w:val="001000000000" w:firstRow="0" w:lastRow="0" w:firstColumn="1" w:lastColumn="0" w:oddVBand="0" w:evenVBand="0" w:oddHBand="0" w:evenHBand="0" w:firstRowFirstColumn="0" w:firstRowLastColumn="0" w:lastRowFirstColumn="0" w:lastRowLastColumn="0"/>
-            <w:tcW w:w="1613" w:type="dxa"/>
+            <w:tcW w:w="1735" w:type="dxa"/>
             <w:tcBorders>
               <w:right w:val="single" w:sz="4" w:space="0" w:color="auto"/>
             </w:tcBorders>
@@ -2424,13 +2563,13 @@
                 <w:b w:val="0"/>
                 <w:bCs w:val="0"/>
               </w:rPr>
-              <w:t>ReviewLog</w:t>
-            </w:r>
-          </w:p>
-        </w:tc>
-        <w:tc>
-          <w:tcPr>
-            <w:tcW w:w="2351" w:type="dxa"/>
+              <w:t>RewardLog</w:t>
+            </w:r>
+          </w:p>
+        </w:tc>
+        <w:tc>
+          <w:tcPr>
+            <w:tcW w:w="2330" w:type="dxa"/>
             <w:tcBorders>
               <w:left w:val="single" w:sz="4" w:space="0" w:color="auto"/>
             </w:tcBorders>
@@ -2443,7 +2582,7 @@
               <w:cnfStyle w:val="000000000000" w:firstRow="0" w:lastRow="0" w:firstColumn="0" w:lastColumn="0" w:oddVBand="0" w:evenVBand="0" w:oddHBand="0" w:evenHBand="0" w:firstRowFirstColumn="0" w:firstRowLastColumn="0" w:lastRowFirstColumn="0" w:lastRowLastColumn="0"/>
               <w:rPr>
                 <w:rFonts w:cstheme="minorHAnsi"/>
-                <w:lang w:val="en-US"/>
+                <w:u w:val="single"/>
               </w:rPr>
             </w:pPr>
             <w:r>
@@ -2461,7 +2600,7 @@
         </w:tc>
         <w:tc>
           <w:tcPr>
-            <w:tcW w:w="3544" w:type="dxa"/>
+            <w:tcW w:w="3488" w:type="dxa"/>
             <w:tcBorders>
               <w:left w:val="single" w:sz="4" w:space="0" w:color="auto"/>
             </w:tcBorders>
@@ -2473,21 +2612,21 @@
               <w:cnfStyle w:val="000000000000" w:firstRow="0" w:lastRow="0" w:firstColumn="0" w:lastColumn="0" w:oddVBand="0" w:evenVBand="0" w:oddHBand="0" w:evenHBand="0" w:firstRowFirstColumn="0" w:firstRowLastColumn="0" w:lastRowFirstColumn="0" w:lastRowLastColumn="0"/>
               <w:rPr>
                 <w:rFonts w:cstheme="minorHAnsi"/>
-                <w:lang w:val="en-US"/>
-              </w:rPr>
-            </w:pPr>
-            <w:r>
-              <w:rPr>
-                <w:rFonts w:cstheme="minorHAnsi"/>
-                <w:lang w:val="en-US"/>
-              </w:rPr>
-              <w:t xml:space="preserve">{revClientID} + {revIntsID} </w:t>
-            </w:r>
-          </w:p>
-        </w:tc>
-        <w:tc>
-          <w:tcPr>
-            <w:tcW w:w="3260" w:type="dxa"/>
+                <w:u w:val="single"/>
+              </w:rPr>
+            </w:pPr>
+            <w:r>
+              <w:rPr>
+                <w:rFonts w:cstheme="minorHAnsi"/>
+                <w:lang w:val="en-US"/>
+              </w:rPr>
+              <w:t>{rewID} + {rewClientID}</w:t>
+            </w:r>
+          </w:p>
+        </w:tc>
+        <w:tc>
+          <w:tcPr>
+            <w:tcW w:w="3215" w:type="dxa"/>
             <w:tcBorders>
               <w:left w:val="single" w:sz="4" w:space="0" w:color="auto"/>
             </w:tcBorders>
@@ -2497,124 +2636,6 @@
             <w:pPr>
               <w:jc w:val="center"/>
               <w:cnfStyle w:val="000000000000" w:firstRow="0" w:lastRow="0" w:firstColumn="0" w:lastColumn="0" w:oddVBand="0" w:evenVBand="0" w:oddHBand="0" w:evenHBand="0" w:firstRowFirstColumn="0" w:firstRowLastColumn="0" w:lastRowFirstColumn="0" w:lastRowLastColumn="0"/>
-              <w:rPr>
-                <w:rFonts w:cstheme="minorHAnsi"/>
-                <w:lang w:val="en-US"/>
-              </w:rPr>
-            </w:pPr>
-            <w:r>
-              <w:rPr>
-                <w:rFonts w:cstheme="minorHAnsi"/>
-                <w:lang w:val="en-US"/>
-              </w:rPr>
-              <w:t>{revClientID}, {revIntsID}</w:t>
-            </w:r>
-          </w:p>
-        </w:tc>
-      </w:tr>
-      <w:tr>
-        <w:trPr>
-          <w:cnfStyle w:val="000000100000" w:firstRow="0" w:lastRow="0" w:firstColumn="0" w:lastColumn="0" w:oddVBand="0" w:evenVBand="0" w:oddHBand="1" w:evenHBand="0" w:firstRowFirstColumn="0" w:firstRowLastColumn="0" w:lastRowFirstColumn="0" w:lastRowLastColumn="0"/>
-          <w:trHeight w:val="567"/>
-        </w:trPr>
-        <w:tc>
-          <w:tcPr>
-            <w:cnfStyle w:val="001000000000" w:firstRow="0" w:lastRow="0" w:firstColumn="1" w:lastColumn="0" w:oddVBand="0" w:evenVBand="0" w:oddHBand="0" w:evenHBand="0" w:firstRowFirstColumn="0" w:firstRowLastColumn="0" w:lastRowFirstColumn="0" w:lastRowLastColumn="0"/>
-            <w:tcW w:w="1613" w:type="dxa"/>
-            <w:tcBorders>
-              <w:right w:val="single" w:sz="4" w:space="0" w:color="auto"/>
-            </w:tcBorders>
-            <w:shd w:val="clear" w:color="auto" w:fill="auto"/>
-            <w:vAlign w:val="center"/>
-          </w:tcPr>
-          <w:p>
-            <w:pPr>
-              <w:jc w:val="center"/>
-              <w:rPr>
-                <w:rFonts w:cstheme="minorHAnsi"/>
-                <w:b w:val="0"/>
-                <w:bCs w:val="0"/>
-              </w:rPr>
-            </w:pPr>
-            <w:r>
-              <w:rPr>
-                <w:rFonts w:cstheme="minorHAnsi"/>
-                <w:b w:val="0"/>
-                <w:bCs w:val="0"/>
-              </w:rPr>
-              <w:t>RewardLog</w:t>
-            </w:r>
-          </w:p>
-        </w:tc>
-        <w:tc>
-          <w:tcPr>
-            <w:tcW w:w="2351" w:type="dxa"/>
-            <w:tcBorders>
-              <w:left w:val="single" w:sz="4" w:space="0" w:color="auto"/>
-            </w:tcBorders>
-            <w:shd w:val="clear" w:color="auto" w:fill="auto"/>
-            <w:vAlign w:val="center"/>
-          </w:tcPr>
-          <w:p>
-            <w:pPr>
-              <w:jc w:val="center"/>
-              <w:cnfStyle w:val="000000100000" w:firstRow="0" w:lastRow="0" w:firstColumn="0" w:lastColumn="0" w:oddVBand="0" w:evenVBand="0" w:oddHBand="1" w:evenHBand="0" w:firstRowFirstColumn="0" w:firstRowLastColumn="0" w:lastRowFirstColumn="0" w:lastRowLastColumn="0"/>
-              <w:rPr>
-                <w:rFonts w:cstheme="minorHAnsi"/>
-                <w:u w:val="single"/>
-              </w:rPr>
-            </w:pPr>
-            <w:r>
-              <w:rPr>
-                <w:rFonts w:cstheme="minorHAnsi"/>
-                <w:b/>
-                <w:bCs/>
-                <w:sz w:val="32"/>
-                <w:szCs w:val="32"/>
-                <w:lang w:val="en-US"/>
-              </w:rPr>
-              <w:t>-</w:t>
-            </w:r>
-          </w:p>
-        </w:tc>
-        <w:tc>
-          <w:tcPr>
-            <w:tcW w:w="3544" w:type="dxa"/>
-            <w:tcBorders>
-              <w:left w:val="single" w:sz="4" w:space="0" w:color="auto"/>
-            </w:tcBorders>
-            <w:vAlign w:val="center"/>
-          </w:tcPr>
-          <w:p>
-            <w:pPr>
-              <w:jc w:val="center"/>
-              <w:cnfStyle w:val="000000100000" w:firstRow="0" w:lastRow="0" w:firstColumn="0" w:lastColumn="0" w:oddVBand="0" w:evenVBand="0" w:oddHBand="1" w:evenHBand="0" w:firstRowFirstColumn="0" w:firstRowLastColumn="0" w:lastRowFirstColumn="0" w:lastRowLastColumn="0"/>
-              <w:rPr>
-                <w:rFonts w:cstheme="minorHAnsi"/>
-                <w:u w:val="single"/>
-              </w:rPr>
-            </w:pPr>
-            <w:r>
-              <w:rPr>
-                <w:rFonts w:cstheme="minorHAnsi"/>
-                <w:lang w:val="en-US"/>
-              </w:rPr>
-              <w:t>{rewID} + {rewClientID}</w:t>
-            </w:r>
-          </w:p>
-        </w:tc>
-        <w:tc>
-          <w:tcPr>
-            <w:tcW w:w="3260" w:type="dxa"/>
-            <w:tcBorders>
-              <w:left w:val="single" w:sz="4" w:space="0" w:color="auto"/>
-            </w:tcBorders>
-            <w:vAlign w:val="center"/>
-          </w:tcPr>
-          <w:p>
-            <w:pPr>
-              <w:jc w:val="center"/>
-              <w:cnfStyle w:val="000000100000" w:firstRow="0" w:lastRow="0" w:firstColumn="0" w:lastColumn="0" w:oddVBand="0" w:evenVBand="0" w:oddHBand="1" w:evenHBand="0" w:firstRowFirstColumn="0" w:firstRowLastColumn="0" w:lastRowFirstColumn="0" w:lastRowLastColumn="0"/>
               <w:rPr>
                 <w:rFonts w:cstheme="minorHAnsi"/>
                 <w:u w:val="single"/>
@@ -3083,6 +3104,16 @@
             <w:r>
               <w:t>argetMuscle, thumbnailPath, videoPath, isPublic</w:t>
             </w:r>
+            <w:r>
+              <w:t xml:space="preserve">, createDate, </w:t>
+            </w:r>
+            <w:r>
+              <w:rPr>
+                <w:rFonts w:cstheme="minorHAnsi"/>
+                <w:lang w:val="en-US"/>
+              </w:rPr>
+              <w:t xml:space="preserve"> creatorIntsID</w:t>
+            </w:r>
           </w:p>
         </w:tc>
       </w:tr>
@@ -3150,43 +3181,62 @@
               <w:rPr>
                 <w:lang w:val="en-US"/>
               </w:rPr>
+              <w:t>forPathology</w:t>
+            </w:r>
+            <w:r>
+              <w:rPr>
+                <w:lang w:val="en-US"/>
+              </w:rPr>
+              <w:t>,</w:t>
+            </w:r>
+            <w:r>
+              <w:rPr>
+                <w:lang w:val="en-US"/>
+              </w:rPr>
               <w:t xml:space="preserve"> </w:t>
             </w:r>
             <w:r>
               <w:rPr>
                 <w:lang w:val="en-US"/>
               </w:rPr>
-              <w:t>forPathology</w:t>
-            </w:r>
-            <w:r>
-              <w:rPr>
-                <w:lang w:val="en-US"/>
-              </w:rPr>
+              <w:t xml:space="preserve">pDescription, thumbnailPath, </w:t>
+            </w:r>
+            <w:r>
+              <w:t xml:space="preserve"> videoPath</w:t>
+            </w:r>
+            <w:r>
               <w:t>,</w:t>
             </w:r>
             <w:r>
-              <w:rPr>
-                <w:lang w:val="en-US"/>
-              </w:rPr>
               <w:t xml:space="preserve"> </w:t>
             </w:r>
             <w:r>
-              <w:rPr>
-                <w:lang w:val="en-US"/>
-              </w:rPr>
-              <w:t xml:space="preserve">pDescription, thumbnailPath, </w:t>
-            </w:r>
-            <w:r>
-              <w:t xml:space="preserve"> videoPath</w:t>
-            </w:r>
-            <w:r>
-              <w:t>,</w:t>
+              <w:t>isPublic</w:t>
+            </w:r>
+            <w:r>
+              <w:t xml:space="preserve">, </w:t>
             </w:r>
             <w:r>
               <w:t xml:space="preserve"> </w:t>
             </w:r>
             <w:r>
-              <w:t>isPublic</w:t>
+              <w:t xml:space="preserve">createDate </w:t>
+            </w:r>
+            <w:r>
+              <w:t xml:space="preserve">, </w:t>
+            </w:r>
+            <w:r>
+              <w:t>isShowcaseProg</w:t>
+            </w:r>
+            <w:r>
+              <w:t xml:space="preserve">, </w:t>
+            </w:r>
+            <w:r>
+              <w:rPr>
+                <w:rFonts w:cstheme="minorHAnsi"/>
+                <w:lang w:val="en-US"/>
+              </w:rPr>
+              <w:t>creatorIntsID</w:t>
             </w:r>
           </w:p>
         </w:tc>
@@ -3622,7 +3672,7 @@
                 <w:b w:val="0"/>
                 <w:bCs w:val="0"/>
               </w:rPr>
-              <w:t>PrivateExercise</w:t>
+              <w:t>ClientPrograms</w:t>
             </w:r>
           </w:p>
         </w:tc>
@@ -3646,6 +3696,15 @@
               <w:rPr>
                 <w:u w:val="single"/>
               </w:rPr>
+              <w:t>forClientID</w:t>
+            </w:r>
+            <w:r>
+              <w:t xml:space="preserve">, </w:t>
+            </w:r>
+            <w:r>
+              <w:rPr>
+                <w:u w:val="single"/>
+              </w:rPr>
               <w:t>instID</w:t>
             </w:r>
             <w:r>
@@ -3655,10 +3714,16 @@
               <w:rPr>
                 <w:u w:val="single"/>
               </w:rPr>
-              <w:t>exeID</w:t>
-            </w:r>
-            <w:r>
-              <w:t>, forClientID, createdDate</w:t>
+              <w:t>progID</w:t>
+            </w:r>
+            <w:r>
+              <w:t xml:space="preserve">, </w:t>
+            </w:r>
+            <w:r>
+              <w:t>associate</w:t>
+            </w:r>
+            <w:r>
+              <w:t>Date</w:t>
             </w:r>
           </w:p>
         </w:tc>
@@ -3690,7 +3755,7 @@
                 <w:b w:val="0"/>
                 <w:bCs w:val="0"/>
               </w:rPr>
-              <w:t>PrivateProgram</w:t>
+              <w:t>WorkoutLog</w:t>
             </w:r>
           </w:p>
         </w:tc>
@@ -3707,16 +3772,28 @@
             <w:pPr>
               <w:cnfStyle w:val="000000000000" w:firstRow="0" w:lastRow="0" w:firstColumn="0" w:lastColumn="0" w:oddVBand="0" w:evenVBand="0" w:oddHBand="0" w:evenHBand="0" w:firstRowFirstColumn="0" w:firstRowLastColumn="0" w:lastRowFirstColumn="0" w:lastRowLastColumn="0"/>
               <w:rPr>
+                <w:lang w:val="en-US"/>
+              </w:rPr>
+            </w:pPr>
+            <w:r>
+              <w:rPr>
                 <w:u w:val="single"/>
                 <w:lang w:val="en-US"/>
               </w:rPr>
-            </w:pPr>
+              <w:t>doneByClientID</w:t>
+            </w:r>
+            <w:r>
+              <w:rPr>
+                <w:lang w:val="en-US"/>
+              </w:rPr>
+              <w:t xml:space="preserve">, </w:t>
+            </w:r>
             <w:r>
               <w:rPr>
                 <w:u w:val="single"/>
                 <w:lang w:val="en-US"/>
               </w:rPr>
-              <w:t>instID</w:t>
+              <w:t>progID</w:t>
             </w:r>
             <w:r>
               <w:rPr>
@@ -3725,20 +3802,16 @@
               <w:t xml:space="preserve">, </w:t>
             </w:r>
             <w:r>
-              <w:rPr>
-                <w:u w:val="single"/>
-                <w:lang w:val="en-US"/>
-              </w:rPr>
-              <w:t>progID</w:t>
-            </w:r>
-            <w:r>
-              <w:rPr>
-                <w:lang w:val="en-US"/>
-              </w:rPr>
-              <w:t>, forClientID, createdDate, s</w:t>
-            </w:r>
-            <w:r>
-              <w:t>howcaseProg</w:t>
+              <w:t xml:space="preserve">timeTaken, </w:t>
+            </w:r>
+            <w:r>
+              <w:rPr>
+                <w:lang w:val="en-US"/>
+              </w:rPr>
+              <w:t>heartRate, caloriesBurnt, d</w:t>
+            </w:r>
+            <w:r>
+              <w:t>oneDate</w:t>
             </w:r>
           </w:p>
         </w:tc>
@@ -3771,7 +3844,7 @@
                 <w:b w:val="0"/>
                 <w:bCs w:val="0"/>
               </w:rPr>
-              <w:t>WorkoutLog</w:t>
+              <w:t>ProgressLog</w:t>
             </w:r>
           </w:p>
         </w:tc>
@@ -3796,7 +3869,7 @@
                 <w:u w:val="single"/>
                 <w:lang w:val="en-US"/>
               </w:rPr>
-              <w:t>doneByClientID</w:t>
+              <w:t>progClientID</w:t>
             </w:r>
             <w:r>
               <w:rPr>
@@ -3809,25 +3882,13 @@
                 <w:u w:val="single"/>
                 <w:lang w:val="en-US"/>
               </w:rPr>
-              <w:t>progID</w:t>
-            </w:r>
-            <w:r>
-              <w:rPr>
-                <w:lang w:val="en-US"/>
-              </w:rPr>
-              <w:t xml:space="preserve">, </w:t>
-            </w:r>
-            <w:r>
-              <w:t xml:space="preserve">timeTaken, </w:t>
-            </w:r>
-            <w:r>
-              <w:rPr>
-                <w:lang w:val="en-US"/>
-              </w:rPr>
-              <w:t>heartRate, caloriesBurnt, d</w:t>
-            </w:r>
-            <w:r>
-              <w:t>oneDate</w:t>
+              <w:t>progDataID</w:t>
+            </w:r>
+            <w:r>
+              <w:rPr>
+                <w:lang w:val="en-US"/>
+              </w:rPr>
+              <w:t>, measureDate</w:t>
             </w:r>
           </w:p>
         </w:tc>
@@ -3859,7 +3920,7 @@
                 <w:b w:val="0"/>
                 <w:bCs w:val="0"/>
               </w:rPr>
-              <w:t>ProgressLog</w:t>
+              <w:t>AffiliationLog</w:t>
             </w:r>
           </w:p>
         </w:tc>
@@ -3875,35 +3936,30 @@
           <w:p>
             <w:pPr>
               <w:cnfStyle w:val="000000000000" w:firstRow="0" w:lastRow="0" w:firstColumn="0" w:lastColumn="0" w:oddVBand="0" w:evenVBand="0" w:oddHBand="0" w:evenHBand="0" w:firstRowFirstColumn="0" w:firstRowLastColumn="0" w:lastRowFirstColumn="0" w:lastRowLastColumn="0"/>
-              <w:rPr>
-                <w:lang w:val="en-US"/>
-              </w:rPr>
             </w:pPr>
             <w:r>
               <w:rPr>
                 <w:u w:val="single"/>
-                <w:lang w:val="en-US"/>
-              </w:rPr>
-              <w:t>progClientID</w:t>
-            </w:r>
-            <w:r>
-              <w:rPr>
-                <w:lang w:val="en-US"/>
-              </w:rPr>
+              </w:rPr>
+              <w:t>affID</w:t>
+            </w:r>
+            <w:r>
               <w:t xml:space="preserve">, </w:t>
             </w:r>
             <w:r>
               <w:rPr>
                 <w:u w:val="single"/>
-                <w:lang w:val="en-US"/>
-              </w:rPr>
-              <w:t>progDataID</w:t>
-            </w:r>
-            <w:r>
-              <w:rPr>
-                <w:lang w:val="en-US"/>
-              </w:rPr>
-              <w:t>, measureDate</w:t>
+              </w:rPr>
+              <w:t>affClientID</w:t>
+            </w:r>
+            <w:r>
+              <w:t xml:space="preserve">, </w:t>
+            </w:r>
+            <w:r>
+              <w:rPr>
+                <w:u w:val="single"/>
+              </w:rPr>
+              <w:t>affInstID</w:t>
             </w:r>
           </w:p>
         </w:tc>
@@ -3936,7 +3992,7 @@
                 <w:b w:val="0"/>
                 <w:bCs w:val="0"/>
               </w:rPr>
-              <w:t>AffiliationLog</w:t>
+              <w:t>ReviewLog</w:t>
             </w:r>
           </w:p>
         </w:tc>
@@ -3952,30 +4008,38 @@
           <w:p>
             <w:pPr>
               <w:cnfStyle w:val="000000100000" w:firstRow="0" w:lastRow="0" w:firstColumn="0" w:lastColumn="0" w:oddVBand="0" w:evenVBand="0" w:oddHBand="1" w:evenHBand="0" w:firstRowFirstColumn="0" w:firstRowLastColumn="0" w:lastRowFirstColumn="0" w:lastRowLastColumn="0"/>
+              <w:rPr>
+                <w:lang w:val="en-US"/>
+              </w:rPr>
             </w:pPr>
             <w:r>
               <w:rPr>
                 <w:u w:val="single"/>
-              </w:rPr>
-              <w:t>affID</w:t>
-            </w:r>
-            <w:r>
+                <w:lang w:val="en-US"/>
+              </w:rPr>
+              <w:t>revClientID</w:t>
+            </w:r>
+            <w:r>
+              <w:rPr>
+                <w:lang w:val="en-US"/>
+              </w:rPr>
               <w:t xml:space="preserve">, </w:t>
             </w:r>
             <w:r>
               <w:rPr>
                 <w:u w:val="single"/>
-              </w:rPr>
-              <w:t>affClientID</w:t>
-            </w:r>
-            <w:r>
-              <w:t xml:space="preserve">, </w:t>
-            </w:r>
-            <w:r>
-              <w:rPr>
-                <w:u w:val="single"/>
-              </w:rPr>
-              <w:t>affInstID</w:t>
+                <w:lang w:val="en-US"/>
+              </w:rPr>
+              <w:t>revIntsID</w:t>
+            </w:r>
+            <w:r>
+              <w:rPr>
+                <w:lang w:val="en-US"/>
+              </w:rPr>
+              <w:t>, rating, review, r</w:t>
+            </w:r>
+            <w:r>
+              <w:t>eviewDate</w:t>
             </w:r>
           </w:p>
         </w:tc>
@@ -4007,7 +4071,7 @@
                 <w:b w:val="0"/>
                 <w:bCs w:val="0"/>
               </w:rPr>
-              <w:t>ReviewLog</w:t>
+              <w:t>RewardLog</w:t>
             </w:r>
           </w:p>
         </w:tc>
@@ -4023,86 +4087,6 @@
           <w:p>
             <w:pPr>
               <w:cnfStyle w:val="000000000000" w:firstRow="0" w:lastRow="0" w:firstColumn="0" w:lastColumn="0" w:oddVBand="0" w:evenVBand="0" w:oddHBand="0" w:evenHBand="0" w:firstRowFirstColumn="0" w:firstRowLastColumn="0" w:lastRowFirstColumn="0" w:lastRowLastColumn="0"/>
-              <w:rPr>
-                <w:lang w:val="en-US"/>
-              </w:rPr>
-            </w:pPr>
-            <w:r>
-              <w:rPr>
-                <w:u w:val="single"/>
-                <w:lang w:val="en-US"/>
-              </w:rPr>
-              <w:t>revClientID</w:t>
-            </w:r>
-            <w:r>
-              <w:rPr>
-                <w:lang w:val="en-US"/>
-              </w:rPr>
-              <w:t xml:space="preserve">, </w:t>
-            </w:r>
-            <w:r>
-              <w:rPr>
-                <w:u w:val="single"/>
-                <w:lang w:val="en-US"/>
-              </w:rPr>
-              <w:t>revIntsID</w:t>
-            </w:r>
-            <w:r>
-              <w:rPr>
-                <w:lang w:val="en-US"/>
-              </w:rPr>
-              <w:t>, rating, review, r</w:t>
-            </w:r>
-            <w:r>
-              <w:t>eviewDate</w:t>
-            </w:r>
-          </w:p>
-        </w:tc>
-      </w:tr>
-      <w:tr>
-        <w:trPr>
-          <w:cnfStyle w:val="000000100000" w:firstRow="0" w:lastRow="0" w:firstColumn="0" w:lastColumn="0" w:oddVBand="0" w:evenVBand="0" w:oddHBand="1" w:evenHBand="0" w:firstRowFirstColumn="0" w:firstRowLastColumn="0" w:lastRowFirstColumn="0" w:lastRowLastColumn="0"/>
-          <w:trHeight w:val="567"/>
-        </w:trPr>
-        <w:tc>
-          <w:tcPr>
-            <w:cnfStyle w:val="001000000000" w:firstRow="0" w:lastRow="0" w:firstColumn="1" w:lastColumn="0" w:oddVBand="0" w:evenVBand="0" w:oddHBand="0" w:evenHBand="0" w:firstRowFirstColumn="0" w:firstRowLastColumn="0" w:lastRowFirstColumn="0" w:lastRowLastColumn="0"/>
-            <w:tcW w:w="1740" w:type="dxa"/>
-            <w:tcBorders>
-              <w:right w:val="single" w:sz="4" w:space="0" w:color="auto"/>
-            </w:tcBorders>
-            <w:shd w:val="clear" w:color="auto" w:fill="auto"/>
-            <w:vAlign w:val="center"/>
-          </w:tcPr>
-          <w:p>
-            <w:pPr>
-              <w:jc w:val="center"/>
-              <w:rPr>
-                <w:b w:val="0"/>
-                <w:bCs w:val="0"/>
-              </w:rPr>
-            </w:pPr>
-            <w:r>
-              <w:rPr>
-                <w:b w:val="0"/>
-                <w:bCs w:val="0"/>
-              </w:rPr>
-              <w:t>RewardLog</w:t>
-            </w:r>
-          </w:p>
-        </w:tc>
-        <w:tc>
-          <w:tcPr>
-            <w:tcW w:w="9170" w:type="dxa"/>
-            <w:tcBorders>
-              <w:left w:val="single" w:sz="4" w:space="0" w:color="auto"/>
-            </w:tcBorders>
-            <w:shd w:val="clear" w:color="auto" w:fill="auto"/>
-            <w:vAlign w:val="center"/>
-          </w:tcPr>
-          <w:p>
-            <w:pPr>
-              <w:cnfStyle w:val="000000100000" w:firstRow="0" w:lastRow="0" w:firstColumn="0" w:lastColumn="0" w:oddVBand="0" w:evenVBand="0" w:oddHBand="1" w:evenHBand="0" w:firstRowFirstColumn="0" w:firstRowLastColumn="0" w:lastRowFirstColumn="0" w:lastRowLastColumn="0"/>
               <w:rPr>
                 <w:u w:val="single"/>
               </w:rPr>

</xml_diff>

<commit_message>
DONE -> spSelectClientPrograms FIX -> verify query success on all SPs
</commit_message>
<xml_diff>
--- a/Planning/fullPlanning.docx
+++ b/Planning/fullPlanning.docx
@@ -4,6 +4,7 @@
   <w:body>
     <w:p>
       <w:pPr>
+        <w:ind w:left="2124" w:hanging="2124"/>
         <w:jc w:val="center"/>
         <w:rPr>
           <w:b/>
@@ -25,16 +26,16 @@
     <w:p>
       <w:r>
         <w:drawing>
-          <wp:anchor distT="0" distB="0" distL="114300" distR="114300" simplePos="0" relativeHeight="251658240" behindDoc="0" locked="0" layoutInCell="1" allowOverlap="1" wp14:anchorId="0CEFDC69" wp14:editId="0E2D68FF">
+          <wp:anchor distT="0" distB="0" distL="114300" distR="114300" simplePos="0" relativeHeight="251658240" behindDoc="0" locked="0" layoutInCell="1" allowOverlap="1" wp14:anchorId="2F0F3FD2" wp14:editId="4A822CF2">
             <wp:simplePos x="0" y="0"/>
             <wp:positionH relativeFrom="column">
-              <wp:posOffset>-12065</wp:posOffset>
+              <wp:posOffset>-166643</wp:posOffset>
             </wp:positionH>
             <wp:positionV relativeFrom="paragraph">
-              <wp:posOffset>164866</wp:posOffset>
+              <wp:posOffset>123505</wp:posOffset>
             </wp:positionV>
-            <wp:extent cx="9898475" cy="6148137"/>
-            <wp:effectExtent l="0" t="0" r="7620" b="5080"/>
+            <wp:extent cx="10140157" cy="6298250"/>
+            <wp:effectExtent l="0" t="0" r="0" b="7620"/>
             <wp:wrapNone/>
             <wp:docPr id="2" name="Imagem 2"/>
             <wp:cNvGraphicFramePr>
@@ -62,7 +63,7 @@
                   <pic:spPr>
                     <a:xfrm>
                       <a:off x="0" y="0"/>
-                      <a:ext cx="9898475" cy="6148137"/>
+                      <a:ext cx="10143004" cy="6300018"/>
                     </a:xfrm>
                     <a:prstGeom prst="rect">
                       <a:avLst/>
@@ -1910,8 +1911,55 @@
                 <w:rFonts w:cstheme="minorHAnsi"/>
                 <w:lang w:val="en-US"/>
               </w:rPr>
+              <w:t xml:space="preserve">  </w:t>
+            </w:r>
+            <w:r>
+              <w:rPr>
+                <w:rFonts w:cstheme="minorHAnsi"/>
+                <w:lang w:val="en-US"/>
+              </w:rPr>
+              <w:t>{</w:t>
+            </w:r>
+            <w:r>
+              <w:rPr>
+                <w:rFonts w:cstheme="minorHAnsi"/>
+                <w:lang w:val="en-US"/>
+              </w:rPr>
+              <w:t>progID</w:t>
+            </w:r>
+            <w:r>
+              <w:rPr>
+                <w:rFonts w:cstheme="minorHAnsi"/>
+                <w:lang w:val="en-US"/>
+              </w:rPr>
+              <w:t>}</w:t>
+            </w:r>
+            <w:r>
+              <w:rPr>
+                <w:rFonts w:cstheme="minorHAnsi"/>
+                <w:lang w:val="en-US"/>
+              </w:rPr>
               <w:t xml:space="preserve"> </w:t>
             </w:r>
+          </w:p>
+        </w:tc>
+        <w:tc>
+          <w:tcPr>
+            <w:tcW w:w="3215" w:type="dxa"/>
+            <w:tcBorders>
+              <w:left w:val="single" w:sz="4" w:space="0" w:color="auto"/>
+            </w:tcBorders>
+            <w:vAlign w:val="center"/>
+          </w:tcPr>
+          <w:p>
+            <w:pPr>
+              <w:jc w:val="center"/>
+              <w:cnfStyle w:val="000000100000" w:firstRow="0" w:lastRow="0" w:firstColumn="0" w:lastColumn="0" w:oddVBand="0" w:evenVBand="0" w:oddHBand="1" w:evenHBand="0" w:firstRowFirstColumn="0" w:firstRowLastColumn="0" w:lastRowFirstColumn="0" w:lastRowLastColumn="0"/>
+              <w:rPr>
+                <w:rFonts w:cstheme="minorHAnsi"/>
+                <w:lang w:val="en-US"/>
+              </w:rPr>
+            </w:pPr>
             <w:r>
               <w:rPr>
                 <w:rFonts w:cstheme="minorHAnsi"/>
@@ -1924,110 +1972,7 @@
                 <w:rFonts w:cstheme="minorHAnsi"/>
                 <w:lang w:val="en-US"/>
               </w:rPr>
-              <w:t>instID</w:t>
-            </w:r>
-            <w:r>
-              <w:rPr>
-                <w:rFonts w:cstheme="minorHAnsi"/>
-                <w:lang w:val="en-US"/>
-              </w:rPr>
-              <w:t>} +</w:t>
-            </w:r>
-            <w:r>
-              <w:rPr>
-                <w:rFonts w:cstheme="minorHAnsi"/>
-                <w:lang w:val="en-US"/>
-              </w:rPr>
-              <w:t xml:space="preserve"> </w:t>
-            </w:r>
-            <w:r>
-              <w:rPr>
-                <w:rFonts w:cstheme="minorHAnsi"/>
-                <w:lang w:val="en-US"/>
-              </w:rPr>
-              <w:t>{</w:t>
-            </w:r>
-            <w:r>
-              <w:rPr>
-                <w:rFonts w:cstheme="minorHAnsi"/>
-                <w:lang w:val="en-US"/>
-              </w:rPr>
-              <w:t>progID</w:t>
-            </w:r>
-            <w:r>
-              <w:rPr>
-                <w:rFonts w:cstheme="minorHAnsi"/>
-                <w:lang w:val="en-US"/>
-              </w:rPr>
-              <w:t>}</w:t>
-            </w:r>
-            <w:r>
-              <w:rPr>
-                <w:rFonts w:cstheme="minorHAnsi"/>
-                <w:lang w:val="en-US"/>
-              </w:rPr>
-              <w:t xml:space="preserve"> </w:t>
-            </w:r>
-          </w:p>
-        </w:tc>
-        <w:tc>
-          <w:tcPr>
-            <w:tcW w:w="3215" w:type="dxa"/>
-            <w:tcBorders>
-              <w:left w:val="single" w:sz="4" w:space="0" w:color="auto"/>
-            </w:tcBorders>
-            <w:vAlign w:val="center"/>
-          </w:tcPr>
-          <w:p>
-            <w:pPr>
-              <w:jc w:val="center"/>
-              <w:cnfStyle w:val="000000100000" w:firstRow="0" w:lastRow="0" w:firstColumn="0" w:lastColumn="0" w:oddVBand="0" w:evenVBand="0" w:oddHBand="1" w:evenHBand="0" w:firstRowFirstColumn="0" w:firstRowLastColumn="0" w:lastRowFirstColumn="0" w:lastRowLastColumn="0"/>
-              <w:rPr>
-                <w:rFonts w:cstheme="minorHAnsi"/>
-                <w:lang w:val="en-US"/>
-              </w:rPr>
-            </w:pPr>
-            <w:r>
-              <w:rPr>
-                <w:rFonts w:cstheme="minorHAnsi"/>
-                <w:lang w:val="en-US"/>
-              </w:rPr>
-              <w:t>{</w:t>
-            </w:r>
-            <w:r>
-              <w:rPr>
-                <w:rFonts w:cstheme="minorHAnsi"/>
-                <w:lang w:val="en-US"/>
-              </w:rPr>
               <w:t>forClientID</w:t>
-            </w:r>
-            <w:r>
-              <w:rPr>
-                <w:rFonts w:cstheme="minorHAnsi"/>
-                <w:lang w:val="en-US"/>
-              </w:rPr>
-              <w:t>},</w:t>
-            </w:r>
-            <w:r>
-              <w:rPr>
-                <w:rFonts w:cstheme="minorHAnsi"/>
-                <w:lang w:val="en-US"/>
-              </w:rPr>
-              <w:t xml:space="preserve"> </w:t>
-            </w:r>
-            <w:r>
-              <w:rPr>
-                <w:rFonts w:cstheme="minorHAnsi"/>
-                <w:lang w:val="en-US"/>
-              </w:rPr>
-              <w:t>{</w:t>
-            </w:r>
-            <w:r>
-              <w:rPr>
-                <w:rFonts w:cstheme="minorHAnsi"/>
-                <w:lang w:val="en-US"/>
-              </w:rPr>
-              <w:t>instID</w:t>
             </w:r>
             <w:r>
               <w:rPr>
@@ -3491,7 +3436,10 @@
               <w:t>paidClientID</w:t>
             </w:r>
             <w:r>
-              <w:t>, modality, ammount</w:t>
+              <w:t xml:space="preserve">, modality, </w:t>
+            </w:r>
+            <w:r>
+              <w:t>amount</w:t>
             </w:r>
             <w:r>
               <w:t>, paymentDate</w:t>
@@ -3560,7 +3508,13 @@
               <w:t>receivedInstID</w:t>
             </w:r>
             <w:r>
-              <w:t>, ammount, remunDate</w:t>
+              <w:t xml:space="preserve">, </w:t>
+            </w:r>
+            <w:r>
+              <w:t>amount</w:t>
+            </w:r>
+            <w:r>
+              <w:t>, remunDate</w:t>
             </w:r>
           </w:p>
         </w:tc>
@@ -3697,15 +3651,6 @@
                 <w:u w:val="single"/>
               </w:rPr>
               <w:t>forClientID</w:t>
-            </w:r>
-            <w:r>
-              <w:t xml:space="preserve">, </w:t>
-            </w:r>
-            <w:r>
-              <w:rPr>
-                <w:u w:val="single"/>
-              </w:rPr>
-              <w:t>instID</w:t>
             </w:r>
             <w:r>
               <w:t xml:space="preserve">, </w:t>

</xml_diff>